<commit_message>
Add my self evaluation
</commit_message>
<xml_diff>
--- a/GoGreenReportDraft.docx
+++ b/GoGreenReportDraft.docx
@@ -259,6 +259,9 @@
       </w:pPr>
       <w:r>
         <w:t>Lucas van de Geer</w:t>
+      </w:r>
+      <w:r>
+        <w:t xml:space="preserve"> - 4983521</w:t>
       </w:r>
     </w:p>
     <w:p>
@@ -2078,8 +2081,6 @@
             </w:r>
           </w:hyperlink>
         </w:p>
-        <w:bookmarkStart w:id="4" w:name="_GoBack"/>
-        <w:bookmarkEnd w:id="4"/>
         <w:p>
           <w:pPr>
             <w:pStyle w:val="Inhopg1"/>
@@ -2092,109 +2093,64 @@
               <w:lang w:eastAsia="nl-NL"/>
             </w:rPr>
           </w:pPr>
-          <w:r>
-            <w:rPr>
-              <w:rStyle w:val="Hyperlink"/>
-              <w:noProof/>
-            </w:rPr>
-            <w:fldChar w:fldCharType="begin"/>
-          </w:r>
-          <w:r>
-            <w:rPr>
-              <w:rStyle w:val="Hyperlink"/>
-              <w:noProof/>
-            </w:rPr>
-            <w:instrText xml:space="preserve"> </w:instrText>
-          </w:r>
-          <w:r>
-            <w:rPr>
-              <w:noProof/>
-            </w:rPr>
-            <w:instrText>HYPERLINK \l "_Toc5307051"</w:instrText>
-          </w:r>
-          <w:r>
-            <w:rPr>
-              <w:rStyle w:val="Hyperlink"/>
-              <w:noProof/>
-            </w:rPr>
-            <w:instrText xml:space="preserve"> </w:instrText>
-          </w:r>
-          <w:r>
-            <w:rPr>
-              <w:rStyle w:val="Hyperlink"/>
-              <w:noProof/>
-            </w:rPr>
-          </w:r>
-          <w:r>
-            <w:rPr>
-              <w:rStyle w:val="Hyperlink"/>
-              <w:noProof/>
-            </w:rPr>
-            <w:fldChar w:fldCharType="separate"/>
-          </w:r>
-          <w:r>
-            <w:rPr>
-              <w:rStyle w:val="Hyperlink"/>
-              <w:noProof/>
-              <w:lang w:val="en-US"/>
-            </w:rPr>
-            <w:t>Section 5: Value Sensitive Design</w:t>
-          </w:r>
-          <w:r>
-            <w:rPr>
-              <w:noProof/>
-              <w:webHidden/>
-            </w:rPr>
-            <w:tab/>
-          </w:r>
-          <w:r>
-            <w:rPr>
-              <w:noProof/>
-              <w:webHidden/>
-            </w:rPr>
-            <w:fldChar w:fldCharType="begin"/>
-          </w:r>
-          <w:r>
-            <w:rPr>
-              <w:noProof/>
-              <w:webHidden/>
-            </w:rPr>
-            <w:instrText xml:space="preserve"> PAGEREF _Toc5307051 \h </w:instrText>
-          </w:r>
-          <w:r>
-            <w:rPr>
-              <w:noProof/>
-              <w:webHidden/>
-            </w:rPr>
-          </w:r>
-          <w:r>
-            <w:rPr>
-              <w:noProof/>
-              <w:webHidden/>
-            </w:rPr>
-            <w:fldChar w:fldCharType="separate"/>
-          </w:r>
-          <w:r>
-            <w:rPr>
-              <w:noProof/>
-              <w:webHidden/>
-            </w:rPr>
-            <w:t>10</w:t>
-          </w:r>
-          <w:r>
-            <w:rPr>
-              <w:noProof/>
-              <w:webHidden/>
-            </w:rPr>
-            <w:fldChar w:fldCharType="end"/>
-          </w:r>
-          <w:r>
-            <w:rPr>
-              <w:rStyle w:val="Hyperlink"/>
-              <w:noProof/>
-            </w:rPr>
-            <w:fldChar w:fldCharType="end"/>
-          </w:r>
+          <w:hyperlink w:anchor="_Toc5307051" w:history="1">
+            <w:r>
+              <w:rPr>
+                <w:rStyle w:val="Hyperlink"/>
+                <w:noProof/>
+                <w:lang w:val="en-US"/>
+              </w:rPr>
+              <w:t>Section 5: Value Sensitive Design</w:t>
+            </w:r>
+            <w:r>
+              <w:rPr>
+                <w:noProof/>
+                <w:webHidden/>
+              </w:rPr>
+              <w:tab/>
+            </w:r>
+            <w:r>
+              <w:rPr>
+                <w:noProof/>
+                <w:webHidden/>
+              </w:rPr>
+              <w:fldChar w:fldCharType="begin"/>
+            </w:r>
+            <w:r>
+              <w:rPr>
+                <w:noProof/>
+                <w:webHidden/>
+              </w:rPr>
+              <w:instrText xml:space="preserve"> PAGEREF _Toc5307051 \h </w:instrText>
+            </w:r>
+            <w:r>
+              <w:rPr>
+                <w:noProof/>
+                <w:webHidden/>
+              </w:rPr>
+            </w:r>
+            <w:r>
+              <w:rPr>
+                <w:noProof/>
+                <w:webHidden/>
+              </w:rPr>
+              <w:fldChar w:fldCharType="separate"/>
+            </w:r>
+            <w:r>
+              <w:rPr>
+                <w:noProof/>
+                <w:webHidden/>
+              </w:rPr>
+              <w:t>10</w:t>
+            </w:r>
+            <w:r>
+              <w:rPr>
+                <w:noProof/>
+                <w:webHidden/>
+              </w:rPr>
+              <w:fldChar w:fldCharType="end"/>
+            </w:r>
+          </w:hyperlink>
         </w:p>
         <w:p>
           <w:r>
@@ -2233,8 +2189,8 @@
           <w:lang w:val="en-US"/>
         </w:rPr>
       </w:pPr>
-      <w:bookmarkStart w:id="5" w:name="_Toc5278677"/>
-      <w:bookmarkStart w:id="6" w:name="_Toc5307012"/>
+      <w:bookmarkStart w:id="4" w:name="_Toc5278677"/>
+      <w:bookmarkStart w:id="5" w:name="_Toc5307012"/>
       <w:r>
         <w:rPr>
           <w:color w:val="000000" w:themeColor="text1"/>
@@ -2243,8 +2199,560 @@
         <w:lastRenderedPageBreak/>
         <w:t>Section 1: Product</w:t>
       </w:r>
+      <w:bookmarkEnd w:id="4"/>
       <w:bookmarkEnd w:id="5"/>
+    </w:p>
+    <w:p>
+      <w:pPr>
+        <w:pStyle w:val="Kop2"/>
+        <w:rPr>
+          <w:color w:val="000000" w:themeColor="text1"/>
+          <w:lang w:val="en-US"/>
+        </w:rPr>
+      </w:pPr>
+    </w:p>
+    <w:p>
+      <w:pPr>
+        <w:pStyle w:val="Kop2"/>
+        <w:rPr>
+          <w:color w:val="000000" w:themeColor="text1"/>
+          <w:lang w:val="en-US"/>
+        </w:rPr>
+      </w:pPr>
+      <w:bookmarkStart w:id="6" w:name="_Toc5278678"/>
+      <w:bookmarkStart w:id="7" w:name="_Toc5307013"/>
+      <w:r>
+        <w:rPr>
+          <w:color w:val="000000" w:themeColor="text1"/>
+          <w:lang w:val="en-US"/>
+        </w:rPr>
+        <w:t>1.1 - Technological Choices</w:t>
+      </w:r>
       <w:bookmarkEnd w:id="6"/>
+      <w:bookmarkEnd w:id="7"/>
+    </w:p>
+    <w:p>
+      <w:pPr>
+        <w:pStyle w:val="Kop3"/>
+        <w:rPr>
+          <w:color w:val="000000" w:themeColor="text1"/>
+          <w:lang w:val="en-US"/>
+        </w:rPr>
+      </w:pPr>
+      <w:bookmarkStart w:id="8" w:name="_Toc5278679"/>
+      <w:bookmarkStart w:id="9" w:name="_Toc5307014"/>
+      <w:r>
+        <w:rPr>
+          <w:color w:val="000000" w:themeColor="text1"/>
+          <w:lang w:val="en-US"/>
+        </w:rPr>
+        <w:t>1.1.1 - PostgreSQL</w:t>
+      </w:r>
+      <w:bookmarkEnd w:id="8"/>
+      <w:bookmarkEnd w:id="9"/>
+    </w:p>
+    <w:p>
+      <w:pPr>
+        <w:pStyle w:val="Geenafstand"/>
+        <w:rPr>
+          <w:color w:val="000000" w:themeColor="text1"/>
+          <w:lang w:val="en-US"/>
+        </w:rPr>
+      </w:pPr>
+      <w:r>
+        <w:rPr>
+          <w:color w:val="000000" w:themeColor="text1"/>
+          <w:lang w:val="en-US"/>
+        </w:rPr>
+        <w:t>Since we are all familiar with PostgreSQL from the Web and Database course we choose to use PostgreSQL.</w:t>
+      </w:r>
+    </w:p>
+    <w:p>
+      <w:pPr>
+        <w:pStyle w:val="Geenafstand"/>
+        <w:rPr>
+          <w:color w:val="000000" w:themeColor="text1"/>
+          <w:lang w:val="en-US"/>
+        </w:rPr>
+      </w:pPr>
+    </w:p>
+    <w:p>
+      <w:pPr>
+        <w:pStyle w:val="Kop3"/>
+        <w:rPr>
+          <w:color w:val="000000" w:themeColor="text1"/>
+          <w:lang w:val="en-US"/>
+        </w:rPr>
+      </w:pPr>
+      <w:bookmarkStart w:id="10" w:name="_Toc5278680"/>
+      <w:bookmarkStart w:id="11" w:name="_Toc5307015"/>
+      <w:r>
+        <w:rPr>
+          <w:color w:val="000000" w:themeColor="text1"/>
+          <w:lang w:val="en-US"/>
+        </w:rPr>
+        <w:t xml:space="preserve">1.1.2 </w:t>
+      </w:r>
+      <w:r>
+        <w:rPr>
+          <w:color w:val="000000" w:themeColor="text1"/>
+          <w:lang w:val="en-US"/>
+        </w:rPr>
+        <w:t>–</w:t>
+      </w:r>
+      <w:r>
+        <w:rPr>
+          <w:color w:val="000000" w:themeColor="text1"/>
+          <w:lang w:val="en-US"/>
+        </w:rPr>
+        <w:t xml:space="preserve"> JSON</w:t>
+      </w:r>
+      <w:r>
+        <w:rPr>
+          <w:color w:val="000000" w:themeColor="text1"/>
+          <w:lang w:val="en-US"/>
+        </w:rPr>
+        <w:t xml:space="preserve"> (TODO: Alex)</w:t>
+      </w:r>
+      <w:bookmarkEnd w:id="10"/>
+      <w:bookmarkEnd w:id="11"/>
+    </w:p>
+    <w:p>
+      <w:pPr>
+        <w:pStyle w:val="Geenafstand"/>
+        <w:rPr>
+          <w:lang w:val="en-US"/>
+        </w:rPr>
+      </w:pPr>
+      <w:r>
+        <w:rPr>
+          <w:lang w:val="en-US"/>
+        </w:rPr>
+        <w:t>To be added</w:t>
+      </w:r>
+    </w:p>
+    <w:p>
+      <w:pPr>
+        <w:rPr>
+          <w:lang w:val="en-US"/>
+        </w:rPr>
+      </w:pPr>
+    </w:p>
+    <w:p>
+      <w:pPr>
+        <w:pStyle w:val="Kop3"/>
+        <w:rPr>
+          <w:color w:val="000000" w:themeColor="text1"/>
+          <w:lang w:val="en-US"/>
+        </w:rPr>
+      </w:pPr>
+      <w:bookmarkStart w:id="12" w:name="_Toc5278681"/>
+      <w:bookmarkStart w:id="13" w:name="_Toc5307016"/>
+      <w:r>
+        <w:rPr>
+          <w:color w:val="000000" w:themeColor="text1"/>
+          <w:lang w:val="en-US"/>
+        </w:rPr>
+        <w:t xml:space="preserve">1.1.3 </w:t>
+      </w:r>
+      <w:r>
+        <w:rPr>
+          <w:color w:val="000000" w:themeColor="text1"/>
+          <w:lang w:val="en-US"/>
+        </w:rPr>
+        <w:t>–</w:t>
+      </w:r>
+      <w:r>
+        <w:rPr>
+          <w:color w:val="000000" w:themeColor="text1"/>
+          <w:lang w:val="en-US"/>
+        </w:rPr>
+        <w:t xml:space="preserve"> JavaFX</w:t>
+      </w:r>
+      <w:r>
+        <w:rPr>
+          <w:color w:val="000000" w:themeColor="text1"/>
+          <w:lang w:val="en-US"/>
+        </w:rPr>
+        <w:t xml:space="preserve"> (TODO: Vanessa)</w:t>
+      </w:r>
+      <w:bookmarkEnd w:id="12"/>
+      <w:bookmarkEnd w:id="13"/>
+    </w:p>
+    <w:p>
+      <w:pPr>
+        <w:pStyle w:val="Geenafstand"/>
+        <w:rPr>
+          <w:color w:val="000000" w:themeColor="text1"/>
+          <w:lang w:val="en-US"/>
+        </w:rPr>
+      </w:pPr>
+      <w:r>
+        <w:rPr>
+          <w:color w:val="000000" w:themeColor="text1"/>
+          <w:lang w:val="en-US"/>
+        </w:rPr>
+        <w:t>To be added</w:t>
+      </w:r>
+    </w:p>
+    <w:p>
+      <w:pPr>
+        <w:pStyle w:val="Geenafstand"/>
+        <w:rPr>
+          <w:color w:val="000000" w:themeColor="text1"/>
+          <w:lang w:val="en-US"/>
+        </w:rPr>
+      </w:pPr>
+    </w:p>
+    <w:p>
+      <w:pPr>
+        <w:pStyle w:val="Kop3"/>
+        <w:rPr>
+          <w:color w:val="000000" w:themeColor="text1"/>
+          <w:lang w:val="en-US"/>
+        </w:rPr>
+      </w:pPr>
+      <w:bookmarkStart w:id="14" w:name="_Toc5278682"/>
+      <w:bookmarkStart w:id="15" w:name="_Toc5307017"/>
+      <w:r>
+        <w:rPr>
+          <w:color w:val="000000" w:themeColor="text1"/>
+          <w:lang w:val="en-US"/>
+        </w:rPr>
+        <w:t>1.1.</w:t>
+      </w:r>
+      <w:r>
+        <w:rPr>
+          <w:color w:val="000000" w:themeColor="text1"/>
+          <w:lang w:val="en-US"/>
+        </w:rPr>
+        <w:t xml:space="preserve">4 </w:t>
+      </w:r>
+      <w:r>
+        <w:rPr>
+          <w:color w:val="000000" w:themeColor="text1"/>
+          <w:lang w:val="en-US"/>
+        </w:rPr>
+        <w:t xml:space="preserve"> </w:t>
+      </w:r>
+      <w:r>
+        <w:rPr>
+          <w:color w:val="000000" w:themeColor="text1"/>
+          <w:lang w:val="en-US"/>
+        </w:rPr>
+        <w:t>–</w:t>
+      </w:r>
+      <w:r>
+        <w:rPr>
+          <w:color w:val="000000" w:themeColor="text1"/>
+          <w:lang w:val="en-US"/>
+        </w:rPr>
+        <w:t xml:space="preserve"> </w:t>
+      </w:r>
+      <w:r>
+        <w:rPr>
+          <w:color w:val="000000" w:themeColor="text1"/>
+          <w:lang w:val="en-US"/>
+        </w:rPr>
+        <w:t>Calculator</w:t>
+      </w:r>
+      <w:r>
+        <w:rPr>
+          <w:color w:val="000000" w:themeColor="text1"/>
+          <w:lang w:val="en-US"/>
+        </w:rPr>
+        <w:t xml:space="preserve"> </w:t>
+      </w:r>
+      <w:r>
+        <w:rPr>
+          <w:color w:val="000000" w:themeColor="text1"/>
+          <w:lang w:val="en-US"/>
+        </w:rPr>
+        <w:t>API</w:t>
+      </w:r>
+      <w:bookmarkEnd w:id="14"/>
+      <w:bookmarkEnd w:id="15"/>
+    </w:p>
+    <w:p>
+      <w:pPr>
+        <w:pStyle w:val="Geenafstand"/>
+        <w:rPr>
+          <w:color w:val="000000" w:themeColor="text1"/>
+          <w:lang w:val="en-US"/>
+        </w:rPr>
+      </w:pPr>
+      <w:r>
+        <w:rPr>
+          <w:color w:val="000000" w:themeColor="text1"/>
+          <w:lang w:val="en-US"/>
+        </w:rPr>
+        <w:t>We chose to work with</w:t>
+      </w:r>
+      <w:r>
+        <w:rPr>
+          <w:color w:val="000000" w:themeColor="text1"/>
+          <w:lang w:val="en-US"/>
+        </w:rPr>
+        <w:t xml:space="preserve"> the</w:t>
+      </w:r>
+      <w:r>
+        <w:rPr>
+          <w:color w:val="000000" w:themeColor="text1"/>
+          <w:lang w:val="en-US"/>
+        </w:rPr>
+        <w:t xml:space="preserve"> API from </w:t>
+      </w:r>
+      <w:proofErr w:type="spellStart"/>
+      <w:r>
+        <w:rPr>
+          <w:color w:val="000000" w:themeColor="text1"/>
+          <w:lang w:val="en-US"/>
+        </w:rPr>
+        <w:t>B</w:t>
+      </w:r>
+      <w:r>
+        <w:rPr>
+          <w:color w:val="000000" w:themeColor="text1"/>
+          <w:lang w:val="en-US"/>
+        </w:rPr>
+        <w:t>righter</w:t>
+      </w:r>
+      <w:r>
+        <w:rPr>
+          <w:color w:val="000000" w:themeColor="text1"/>
+          <w:lang w:val="en-US"/>
+        </w:rPr>
+        <w:t>P</w:t>
+      </w:r>
+      <w:r>
+        <w:rPr>
+          <w:color w:val="000000" w:themeColor="text1"/>
+          <w:lang w:val="en-US"/>
+        </w:rPr>
+        <w:t>lanet</w:t>
+      </w:r>
+      <w:proofErr w:type="spellEnd"/>
+      <w:r>
+        <w:rPr>
+          <w:color w:val="000000" w:themeColor="text1"/>
+          <w:lang w:val="en-US"/>
+        </w:rPr>
+        <w:t>, because they had all the aspects we needed for our project.</w:t>
+      </w:r>
+      <w:r>
+        <w:rPr>
+          <w:color w:val="000000" w:themeColor="text1"/>
+          <w:lang w:val="en-US"/>
+        </w:rPr>
+        <w:t xml:space="preserve"> We used the API especially for the Car vs Bike/Public transport features.</w:t>
+      </w:r>
+      <w:r>
+        <w:rPr>
+          <w:color w:val="000000" w:themeColor="text1"/>
+          <w:lang w:val="en-US"/>
+        </w:rPr>
+        <w:t xml:space="preserve"> </w:t>
+      </w:r>
+      <w:r>
+        <w:rPr>
+          <w:color w:val="000000" w:themeColor="text1"/>
+          <w:lang w:val="en-US"/>
+        </w:rPr>
+        <w:t xml:space="preserve">Second for the vegetarian meal we decided to use fixed amount of points. </w:t>
+      </w:r>
+      <w:r>
+        <w:rPr>
+          <w:color w:val="000000" w:themeColor="text1"/>
+          <w:lang w:val="en-US"/>
+        </w:rPr>
+        <w:t xml:space="preserve">Furthermore for the ‘Temperature adjustment’ we searched about how much </w:t>
+      </w:r>
+      <w:r>
+        <w:rPr>
+          <w:color w:val="000000" w:themeColor="text1"/>
+          <w:lang w:val="en-US"/>
+        </w:rPr>
+        <w:t>CO</w:t>
+      </w:r>
+      <w:r>
+        <w:rPr>
+          <w:color w:val="000000" w:themeColor="text1"/>
+          <w:vertAlign w:val="subscript"/>
+          <w:lang w:val="en-US"/>
+        </w:rPr>
+        <w:t>2</w:t>
+      </w:r>
+      <w:r>
+        <w:rPr>
+          <w:color w:val="000000" w:themeColor="text1"/>
+          <w:lang w:val="en-US"/>
+        </w:rPr>
+        <w:t xml:space="preserve"> you could save when changing the temperature of your house, from a high temperature to a lower temperature</w:t>
+      </w:r>
+      <w:r>
+        <w:rPr>
+          <w:color w:val="000000" w:themeColor="text1"/>
+          <w:lang w:val="en-US"/>
+        </w:rPr>
+        <w:t xml:space="preserve">. And so we used the API again for calculating how much </w:t>
+      </w:r>
+      <w:r>
+        <w:rPr>
+          <w:color w:val="000000" w:themeColor="text1"/>
+          <w:lang w:val="en-US"/>
+        </w:rPr>
+        <w:t>CO</w:t>
+      </w:r>
+      <w:r>
+        <w:rPr>
+          <w:color w:val="000000" w:themeColor="text1"/>
+          <w:vertAlign w:val="subscript"/>
+          <w:lang w:val="en-US"/>
+        </w:rPr>
+        <w:t>2</w:t>
+      </w:r>
+      <w:r>
+        <w:rPr>
+          <w:color w:val="000000" w:themeColor="text1"/>
+          <w:vertAlign w:val="subscript"/>
+          <w:lang w:val="en-US"/>
+        </w:rPr>
+        <w:t xml:space="preserve"> </w:t>
+      </w:r>
+      <w:r>
+        <w:rPr>
+          <w:color w:val="000000" w:themeColor="text1"/>
+          <w:lang w:val="en-US"/>
+        </w:rPr>
+        <w:t>you would save per month when adjusting the temperature of your house.</w:t>
+      </w:r>
+      <w:r>
+        <w:rPr>
+          <w:color w:val="000000" w:themeColor="text1"/>
+          <w:lang w:val="en-US"/>
+        </w:rPr>
+        <w:t xml:space="preserve"> About ‘Local produce’ we found out that whenever you buy imported food (1 kilograms), in this case fruit and vegetarian food, you would emit 560 grams of </w:t>
+      </w:r>
+      <w:r>
+        <w:rPr>
+          <w:color w:val="000000" w:themeColor="text1"/>
+          <w:lang w:val="en-US"/>
+        </w:rPr>
+        <w:t>CO</w:t>
+      </w:r>
+      <w:r>
+        <w:rPr>
+          <w:color w:val="000000" w:themeColor="text1"/>
+          <w:vertAlign w:val="subscript"/>
+          <w:lang w:val="en-US"/>
+        </w:rPr>
+        <w:t>2</w:t>
+      </w:r>
+      <w:r>
+        <w:rPr>
+          <w:color w:val="000000" w:themeColor="text1"/>
+          <w:lang w:val="en-US"/>
+        </w:rPr>
+        <w:t xml:space="preserve">. However when you buy local food (1 kilograms), in this case fruit and vegetarian food, you would emit 256 grams of </w:t>
+      </w:r>
+      <w:r>
+        <w:rPr>
+          <w:color w:val="000000" w:themeColor="text1"/>
+          <w:lang w:val="en-US"/>
+        </w:rPr>
+        <w:t>CO</w:t>
+      </w:r>
+      <w:r>
+        <w:rPr>
+          <w:color w:val="000000" w:themeColor="text1"/>
+          <w:vertAlign w:val="subscript"/>
+          <w:lang w:val="en-US"/>
+        </w:rPr>
+        <w:t>2</w:t>
+      </w:r>
+      <w:r>
+        <w:rPr>
+          <w:color w:val="000000" w:themeColor="text1"/>
+          <w:lang w:val="en-US"/>
+        </w:rPr>
+        <w:t xml:space="preserve">. So we made a calculation where we would subtract these amounts from each other. </w:t>
+      </w:r>
+      <w:r>
+        <w:rPr>
+          <w:color w:val="000000" w:themeColor="text1"/>
+          <w:lang w:val="en-US"/>
+        </w:rPr>
+        <w:t>As last about the ‘Solar panels’ we found that w</w:t>
+      </w:r>
+      <w:bookmarkStart w:id="16" w:name="_Hlk5277909"/>
+      <w:r>
+        <w:rPr>
+          <w:color w:val="000000" w:themeColor="text1"/>
+          <w:lang w:val="en-US"/>
+        </w:rPr>
+        <w:t>hen</w:t>
+      </w:r>
+      <w:bookmarkEnd w:id="16"/>
+      <w:r>
+        <w:rPr>
+          <w:color w:val="000000" w:themeColor="text1"/>
+          <w:lang w:val="en-US"/>
+        </w:rPr>
+        <w:t xml:space="preserve">ever you use solar panels, you would save 0.46 kilograms of </w:t>
+      </w:r>
+      <w:r>
+        <w:rPr>
+          <w:color w:val="000000" w:themeColor="text1"/>
+          <w:lang w:val="en-US"/>
+        </w:rPr>
+        <w:t>CO</w:t>
+      </w:r>
+      <w:r>
+        <w:rPr>
+          <w:color w:val="000000" w:themeColor="text1"/>
+          <w:vertAlign w:val="subscript"/>
+          <w:lang w:val="en-US"/>
+        </w:rPr>
+        <w:t>2</w:t>
+      </w:r>
+      <w:r>
+        <w:rPr>
+          <w:color w:val="000000" w:themeColor="text1"/>
+          <w:vertAlign w:val="subscript"/>
+          <w:lang w:val="en-US"/>
+        </w:rPr>
+        <w:t xml:space="preserve"> </w:t>
+      </w:r>
+      <w:r>
+        <w:rPr>
+          <w:color w:val="000000" w:themeColor="text1"/>
+          <w:lang w:val="en-US"/>
+        </w:rPr>
+        <w:t>per 1 kWh (</w:t>
+      </w:r>
+      <w:r>
+        <w:rPr>
+          <w:color w:val="000000" w:themeColor="text1"/>
+          <w:lang w:val="en-US"/>
+        </w:rPr>
+        <w:t>Kilowatt-hour</w:t>
+      </w:r>
+      <w:r>
+        <w:rPr>
+          <w:color w:val="000000" w:themeColor="text1"/>
+          <w:lang w:val="en-US"/>
+        </w:rPr>
+        <w:t xml:space="preserve">). </w:t>
+      </w:r>
+    </w:p>
+    <w:p>
+      <w:pPr>
+        <w:pStyle w:val="Geenafstand"/>
+        <w:rPr>
+          <w:color w:val="000000" w:themeColor="text1"/>
+          <w:lang w:val="en-US"/>
+        </w:rPr>
+      </w:pPr>
     </w:p>
     <w:p>
       <w:pPr>
@@ -2254,26 +2762,17 @@
           <w:lang w:val="en-US"/>
         </w:rPr>
       </w:pPr>
-    </w:p>
-    <w:p>
-      <w:pPr>
-        <w:pStyle w:val="Kop2"/>
-        <w:rPr>
-          <w:color w:val="000000" w:themeColor="text1"/>
-          <w:lang w:val="en-US"/>
-        </w:rPr>
-      </w:pPr>
-      <w:bookmarkStart w:id="7" w:name="_Toc5278678"/>
-      <w:bookmarkStart w:id="8" w:name="_Toc5307013"/>
-      <w:r>
-        <w:rPr>
-          <w:color w:val="000000" w:themeColor="text1"/>
-          <w:lang w:val="en-US"/>
-        </w:rPr>
-        <w:t>1.1 - Technological Choices</w:t>
-      </w:r>
-      <w:bookmarkEnd w:id="7"/>
-      <w:bookmarkEnd w:id="8"/>
+      <w:bookmarkStart w:id="17" w:name="_Toc5278683"/>
+      <w:bookmarkStart w:id="18" w:name="_Toc5307018"/>
+      <w:r>
+        <w:rPr>
+          <w:color w:val="000000" w:themeColor="text1"/>
+          <w:lang w:val="en-US"/>
+        </w:rPr>
+        <w:t>1.2 - Architectural Choices</w:t>
+      </w:r>
+      <w:bookmarkEnd w:id="17"/>
+      <w:bookmarkEnd w:id="18"/>
     </w:p>
     <w:p>
       <w:pPr>
@@ -2283,37 +2782,34 @@
           <w:lang w:val="en-US"/>
         </w:rPr>
       </w:pPr>
-      <w:bookmarkStart w:id="9" w:name="_Toc5278679"/>
-      <w:bookmarkStart w:id="10" w:name="_Toc5307014"/>
-      <w:r>
-        <w:rPr>
-          <w:color w:val="000000" w:themeColor="text1"/>
-          <w:lang w:val="en-US"/>
-        </w:rPr>
-        <w:t>1.1.1 - PostgreSQL</w:t>
-      </w:r>
-      <w:bookmarkEnd w:id="9"/>
-      <w:bookmarkEnd w:id="10"/>
-    </w:p>
-    <w:p>
-      <w:pPr>
-        <w:pStyle w:val="Geenafstand"/>
-        <w:rPr>
-          <w:color w:val="000000" w:themeColor="text1"/>
-          <w:lang w:val="en-US"/>
-        </w:rPr>
-      </w:pPr>
-      <w:r>
-        <w:rPr>
-          <w:color w:val="000000" w:themeColor="text1"/>
-          <w:lang w:val="en-US"/>
-        </w:rPr>
-        <w:t>Since we are all familiar with PostgreSQL from the Web and Database course we choose to use PostgreSQL.</w:t>
-      </w:r>
-    </w:p>
-    <w:p>
-      <w:pPr>
-        <w:pStyle w:val="Geenafstand"/>
+      <w:bookmarkStart w:id="19" w:name="_Toc5278684"/>
+      <w:bookmarkStart w:id="20" w:name="_Toc5307019"/>
+      <w:r>
+        <w:rPr>
+          <w:color w:val="000000" w:themeColor="text1"/>
+          <w:lang w:val="en-US"/>
+        </w:rPr>
+        <w:t>1.2.1 - Vegetarian Meal</w:t>
+      </w:r>
+      <w:bookmarkEnd w:id="19"/>
+      <w:bookmarkEnd w:id="20"/>
+    </w:p>
+    <w:p>
+      <w:pPr>
+        <w:pStyle w:val="Geenafstand"/>
+        <w:rPr>
+          <w:lang w:val="en-US"/>
+        </w:rPr>
+      </w:pPr>
+      <w:r>
+        <w:rPr>
+          <w:lang w:val="en-US"/>
+        </w:rPr>
+        <w:t>To be added</w:t>
+      </w:r>
+    </w:p>
+    <w:p>
+      <w:pPr>
         <w:rPr>
           <w:color w:val="000000" w:themeColor="text1"/>
           <w:lang w:val="en-US"/>
@@ -2328,38 +2824,17 @@
           <w:lang w:val="en-US"/>
         </w:rPr>
       </w:pPr>
-      <w:bookmarkStart w:id="11" w:name="_Toc5278680"/>
-      <w:bookmarkStart w:id="12" w:name="_Toc5307015"/>
-      <w:r>
-        <w:rPr>
-          <w:color w:val="000000" w:themeColor="text1"/>
-          <w:lang w:val="en-US"/>
-        </w:rPr>
-        <w:t xml:space="preserve">1.1.2 </w:t>
-      </w:r>
-      <w:r>
-        <w:rPr>
-          <w:color w:val="000000" w:themeColor="text1"/>
-          <w:lang w:val="en-US"/>
-        </w:rPr>
-        <w:t>–</w:t>
-      </w:r>
-      <w:r>
-        <w:rPr>
-          <w:color w:val="000000" w:themeColor="text1"/>
-          <w:lang w:val="en-US"/>
-        </w:rPr>
-        <w:t xml:space="preserve"> JSON</w:t>
-      </w:r>
-      <w:r>
-        <w:rPr>
-          <w:color w:val="000000" w:themeColor="text1"/>
-          <w:lang w:val="en-US"/>
-        </w:rPr>
-        <w:t xml:space="preserve"> (TODO: Alex)</w:t>
-      </w:r>
-      <w:bookmarkEnd w:id="11"/>
-      <w:bookmarkEnd w:id="12"/>
+      <w:bookmarkStart w:id="21" w:name="_Toc5278685"/>
+      <w:bookmarkStart w:id="22" w:name="_Toc5307020"/>
+      <w:r>
+        <w:rPr>
+          <w:color w:val="000000" w:themeColor="text1"/>
+          <w:lang w:val="en-US"/>
+        </w:rPr>
+        <w:t>1.2.2 - Local Produce</w:t>
+      </w:r>
+      <w:bookmarkEnd w:id="21"/>
+      <w:bookmarkEnd w:id="22"/>
     </w:p>
     <w:p>
       <w:pPr>
@@ -2378,6 +2853,7 @@
     <w:p>
       <w:pPr>
         <w:rPr>
+          <w:color w:val="000000" w:themeColor="text1"/>
           <w:lang w:val="en-US"/>
         </w:rPr>
       </w:pPr>
@@ -2390,50 +2866,27 @@
           <w:lang w:val="en-US"/>
         </w:rPr>
       </w:pPr>
-      <w:bookmarkStart w:id="13" w:name="_Toc5278681"/>
-      <w:bookmarkStart w:id="14" w:name="_Toc5307016"/>
-      <w:r>
-        <w:rPr>
-          <w:color w:val="000000" w:themeColor="text1"/>
-          <w:lang w:val="en-US"/>
-        </w:rPr>
-        <w:t xml:space="preserve">1.1.3 </w:t>
-      </w:r>
-      <w:r>
-        <w:rPr>
-          <w:color w:val="000000" w:themeColor="text1"/>
-          <w:lang w:val="en-US"/>
-        </w:rPr>
-        <w:t>–</w:t>
-      </w:r>
-      <w:r>
-        <w:rPr>
-          <w:color w:val="000000" w:themeColor="text1"/>
-          <w:lang w:val="en-US"/>
-        </w:rPr>
-        <w:t xml:space="preserve"> JavaFX</w:t>
-      </w:r>
-      <w:r>
-        <w:rPr>
-          <w:color w:val="000000" w:themeColor="text1"/>
-          <w:lang w:val="en-US"/>
-        </w:rPr>
-        <w:t xml:space="preserve"> (TODO: Vanessa)</w:t>
-      </w:r>
-      <w:bookmarkEnd w:id="13"/>
-      <w:bookmarkEnd w:id="14"/>
-    </w:p>
-    <w:p>
-      <w:pPr>
-        <w:pStyle w:val="Geenafstand"/>
-        <w:rPr>
-          <w:color w:val="000000" w:themeColor="text1"/>
-          <w:lang w:val="en-US"/>
-        </w:rPr>
-      </w:pPr>
-      <w:r>
-        <w:rPr>
-          <w:color w:val="000000" w:themeColor="text1"/>
+      <w:bookmarkStart w:id="23" w:name="_Toc5278686"/>
+      <w:bookmarkStart w:id="24" w:name="_Toc5307021"/>
+      <w:r>
+        <w:rPr>
+          <w:color w:val="000000" w:themeColor="text1"/>
+          <w:lang w:val="en-US"/>
+        </w:rPr>
+        <w:t>1.2.3 - Bike Ride</w:t>
+      </w:r>
+      <w:bookmarkEnd w:id="23"/>
+      <w:bookmarkEnd w:id="24"/>
+    </w:p>
+    <w:p>
+      <w:pPr>
+        <w:pStyle w:val="Geenafstand"/>
+        <w:rPr>
+          <w:lang w:val="en-US"/>
+        </w:rPr>
+      </w:pPr>
+      <w:r>
+        <w:rPr>
           <w:lang w:val="en-US"/>
         </w:rPr>
         <w:t>To be added</w:t>
@@ -2441,7 +2894,6 @@
     </w:p>
     <w:p>
       <w:pPr>
-        <w:pStyle w:val="Geenafstand"/>
         <w:rPr>
           <w:color w:val="000000" w:themeColor="text1"/>
           <w:lang w:val="en-US"/>
@@ -2456,513 +2908,17 @@
           <w:lang w:val="en-US"/>
         </w:rPr>
       </w:pPr>
-      <w:bookmarkStart w:id="15" w:name="_Toc5278682"/>
-      <w:bookmarkStart w:id="16" w:name="_Toc5307017"/>
-      <w:r>
-        <w:rPr>
-          <w:color w:val="000000" w:themeColor="text1"/>
-          <w:lang w:val="en-US"/>
-        </w:rPr>
-        <w:t>1.1.</w:t>
-      </w:r>
-      <w:r>
-        <w:rPr>
-          <w:color w:val="000000" w:themeColor="text1"/>
-          <w:lang w:val="en-US"/>
-        </w:rPr>
-        <w:t xml:space="preserve">4 </w:t>
-      </w:r>
-      <w:r>
-        <w:rPr>
-          <w:color w:val="000000" w:themeColor="text1"/>
-          <w:lang w:val="en-US"/>
-        </w:rPr>
-        <w:t xml:space="preserve"> </w:t>
-      </w:r>
-      <w:r>
-        <w:rPr>
-          <w:color w:val="000000" w:themeColor="text1"/>
-          <w:lang w:val="en-US"/>
-        </w:rPr>
-        <w:t>–</w:t>
-      </w:r>
-      <w:r>
-        <w:rPr>
-          <w:color w:val="000000" w:themeColor="text1"/>
-          <w:lang w:val="en-US"/>
-        </w:rPr>
-        <w:t xml:space="preserve"> </w:t>
-      </w:r>
-      <w:r>
-        <w:rPr>
-          <w:color w:val="000000" w:themeColor="text1"/>
-          <w:lang w:val="en-US"/>
-        </w:rPr>
-        <w:t>Calculator</w:t>
-      </w:r>
-      <w:r>
-        <w:rPr>
-          <w:color w:val="000000" w:themeColor="text1"/>
-          <w:lang w:val="en-US"/>
-        </w:rPr>
-        <w:t xml:space="preserve"> </w:t>
-      </w:r>
-      <w:r>
-        <w:rPr>
-          <w:color w:val="000000" w:themeColor="text1"/>
-          <w:lang w:val="en-US"/>
-        </w:rPr>
-        <w:t>API</w:t>
-      </w:r>
-      <w:bookmarkEnd w:id="15"/>
-      <w:bookmarkEnd w:id="16"/>
-    </w:p>
-    <w:p>
-      <w:pPr>
-        <w:pStyle w:val="Geenafstand"/>
-        <w:rPr>
-          <w:color w:val="000000" w:themeColor="text1"/>
-          <w:lang w:val="en-US"/>
-        </w:rPr>
-      </w:pPr>
-      <w:r>
-        <w:rPr>
-          <w:color w:val="000000" w:themeColor="text1"/>
-          <w:lang w:val="en-US"/>
-        </w:rPr>
-        <w:t>We chose to work with</w:t>
-      </w:r>
-      <w:r>
-        <w:rPr>
-          <w:color w:val="000000" w:themeColor="text1"/>
-          <w:lang w:val="en-US"/>
-        </w:rPr>
-        <w:t xml:space="preserve"> the</w:t>
-      </w:r>
-      <w:r>
-        <w:rPr>
-          <w:color w:val="000000" w:themeColor="text1"/>
-          <w:lang w:val="en-US"/>
-        </w:rPr>
-        <w:t xml:space="preserve"> API from </w:t>
-      </w:r>
-      <w:proofErr w:type="spellStart"/>
-      <w:r>
-        <w:rPr>
-          <w:color w:val="000000" w:themeColor="text1"/>
-          <w:lang w:val="en-US"/>
-        </w:rPr>
-        <w:t>B</w:t>
-      </w:r>
-      <w:r>
-        <w:rPr>
-          <w:color w:val="000000" w:themeColor="text1"/>
-          <w:lang w:val="en-US"/>
-        </w:rPr>
-        <w:t>righter</w:t>
-      </w:r>
-      <w:r>
-        <w:rPr>
-          <w:color w:val="000000" w:themeColor="text1"/>
-          <w:lang w:val="en-US"/>
-        </w:rPr>
-        <w:t>P</w:t>
-      </w:r>
-      <w:r>
-        <w:rPr>
-          <w:color w:val="000000" w:themeColor="text1"/>
-          <w:lang w:val="en-US"/>
-        </w:rPr>
-        <w:t>lanet</w:t>
-      </w:r>
-      <w:proofErr w:type="spellEnd"/>
-      <w:r>
-        <w:rPr>
-          <w:color w:val="000000" w:themeColor="text1"/>
-          <w:lang w:val="en-US"/>
-        </w:rPr>
-        <w:t>, because they had all the aspects we needed for our project.</w:t>
-      </w:r>
-      <w:r>
-        <w:rPr>
-          <w:color w:val="000000" w:themeColor="text1"/>
-          <w:lang w:val="en-US"/>
-        </w:rPr>
-        <w:t xml:space="preserve"> We used the API especially for the Car vs Bike/Public transport features.</w:t>
-      </w:r>
-      <w:r>
-        <w:rPr>
-          <w:color w:val="000000" w:themeColor="text1"/>
-          <w:lang w:val="en-US"/>
-        </w:rPr>
-        <w:t xml:space="preserve"> </w:t>
-      </w:r>
-      <w:r>
-        <w:rPr>
-          <w:color w:val="000000" w:themeColor="text1"/>
-          <w:lang w:val="en-US"/>
-        </w:rPr>
-        <w:t xml:space="preserve">Second for the vegetarian meal we decided to use fixed amount of points. </w:t>
-      </w:r>
-      <w:r>
-        <w:rPr>
-          <w:color w:val="000000" w:themeColor="text1"/>
-          <w:lang w:val="en-US"/>
-        </w:rPr>
-        <w:t xml:space="preserve">Furthermore for the ‘Temperature adjustment’ we searched about how much </w:t>
-      </w:r>
-      <w:r>
-        <w:rPr>
-          <w:color w:val="000000" w:themeColor="text1"/>
-          <w:lang w:val="en-US"/>
-        </w:rPr>
-        <w:t>CO</w:t>
-      </w:r>
-      <w:r>
-        <w:rPr>
-          <w:color w:val="000000" w:themeColor="text1"/>
-          <w:vertAlign w:val="subscript"/>
-          <w:lang w:val="en-US"/>
-        </w:rPr>
-        <w:t>2</w:t>
-      </w:r>
-      <w:r>
-        <w:rPr>
-          <w:color w:val="000000" w:themeColor="text1"/>
-          <w:lang w:val="en-US"/>
-        </w:rPr>
-        <w:t xml:space="preserve"> you could save when changing the temperature of your house, from a high temperature to a lower temperature</w:t>
-      </w:r>
-      <w:r>
-        <w:rPr>
-          <w:color w:val="000000" w:themeColor="text1"/>
-          <w:lang w:val="en-US"/>
-        </w:rPr>
-        <w:t xml:space="preserve">. And so we used the API again for calculating how much </w:t>
-      </w:r>
-      <w:r>
-        <w:rPr>
-          <w:color w:val="000000" w:themeColor="text1"/>
-          <w:lang w:val="en-US"/>
-        </w:rPr>
-        <w:t>CO</w:t>
-      </w:r>
-      <w:r>
-        <w:rPr>
-          <w:color w:val="000000" w:themeColor="text1"/>
-          <w:vertAlign w:val="subscript"/>
-          <w:lang w:val="en-US"/>
-        </w:rPr>
-        <w:t>2</w:t>
-      </w:r>
-      <w:r>
-        <w:rPr>
-          <w:color w:val="000000" w:themeColor="text1"/>
-          <w:vertAlign w:val="subscript"/>
-          <w:lang w:val="en-US"/>
-        </w:rPr>
-        <w:t xml:space="preserve"> </w:t>
-      </w:r>
-      <w:r>
-        <w:rPr>
-          <w:color w:val="000000" w:themeColor="text1"/>
-          <w:lang w:val="en-US"/>
-        </w:rPr>
-        <w:t>you would save per month when adjusting the temperature of your house.</w:t>
-      </w:r>
-      <w:r>
-        <w:rPr>
-          <w:color w:val="000000" w:themeColor="text1"/>
-          <w:lang w:val="en-US"/>
-        </w:rPr>
-        <w:t xml:space="preserve"> About ‘Local produce’ we found out that whenever you buy imported food (1 kilograms), in this case fruit and vegetarian food, you would emit 560 grams of </w:t>
-      </w:r>
-      <w:r>
-        <w:rPr>
-          <w:color w:val="000000" w:themeColor="text1"/>
-          <w:lang w:val="en-US"/>
-        </w:rPr>
-        <w:t>CO</w:t>
-      </w:r>
-      <w:r>
-        <w:rPr>
-          <w:color w:val="000000" w:themeColor="text1"/>
-          <w:vertAlign w:val="subscript"/>
-          <w:lang w:val="en-US"/>
-        </w:rPr>
-        <w:t>2</w:t>
-      </w:r>
-      <w:r>
-        <w:rPr>
-          <w:color w:val="000000" w:themeColor="text1"/>
-          <w:lang w:val="en-US"/>
-        </w:rPr>
-        <w:t xml:space="preserve">. However when you buy local food (1 kilograms), in this case fruit and vegetarian food, you would emit 256 grams of </w:t>
-      </w:r>
-      <w:r>
-        <w:rPr>
-          <w:color w:val="000000" w:themeColor="text1"/>
-          <w:lang w:val="en-US"/>
-        </w:rPr>
-        <w:t>CO</w:t>
-      </w:r>
-      <w:r>
-        <w:rPr>
-          <w:color w:val="000000" w:themeColor="text1"/>
-          <w:vertAlign w:val="subscript"/>
-          <w:lang w:val="en-US"/>
-        </w:rPr>
-        <w:t>2</w:t>
-      </w:r>
-      <w:r>
-        <w:rPr>
-          <w:color w:val="000000" w:themeColor="text1"/>
-          <w:lang w:val="en-US"/>
-        </w:rPr>
-        <w:t xml:space="preserve">. So we made a calculation where we would subtract these amounts from each other. </w:t>
-      </w:r>
-      <w:r>
-        <w:rPr>
-          <w:color w:val="000000" w:themeColor="text1"/>
-          <w:lang w:val="en-US"/>
-        </w:rPr>
-        <w:t>As last about the ‘Solar panels’ we found that w</w:t>
-      </w:r>
-      <w:bookmarkStart w:id="17" w:name="_Hlk5277909"/>
-      <w:r>
-        <w:rPr>
-          <w:color w:val="000000" w:themeColor="text1"/>
-          <w:lang w:val="en-US"/>
-        </w:rPr>
-        <w:t>hen</w:t>
-      </w:r>
-      <w:bookmarkEnd w:id="17"/>
-      <w:r>
-        <w:rPr>
-          <w:color w:val="000000" w:themeColor="text1"/>
-          <w:lang w:val="en-US"/>
-        </w:rPr>
-        <w:t xml:space="preserve">ever you use solar panels, you would save 0.46 kilograms of </w:t>
-      </w:r>
-      <w:r>
-        <w:rPr>
-          <w:color w:val="000000" w:themeColor="text1"/>
-          <w:lang w:val="en-US"/>
-        </w:rPr>
-        <w:t>CO</w:t>
-      </w:r>
-      <w:r>
-        <w:rPr>
-          <w:color w:val="000000" w:themeColor="text1"/>
-          <w:vertAlign w:val="subscript"/>
-          <w:lang w:val="en-US"/>
-        </w:rPr>
-        <w:t>2</w:t>
-      </w:r>
-      <w:r>
-        <w:rPr>
-          <w:color w:val="000000" w:themeColor="text1"/>
-          <w:vertAlign w:val="subscript"/>
-          <w:lang w:val="en-US"/>
-        </w:rPr>
-        <w:t xml:space="preserve"> </w:t>
-      </w:r>
-      <w:r>
-        <w:rPr>
-          <w:color w:val="000000" w:themeColor="text1"/>
-          <w:lang w:val="en-US"/>
-        </w:rPr>
-        <w:t>per 1 kWh (</w:t>
-      </w:r>
-      <w:r>
-        <w:rPr>
-          <w:color w:val="000000" w:themeColor="text1"/>
-          <w:lang w:val="en-US"/>
-        </w:rPr>
-        <w:t>Kilowatt-hour</w:t>
-      </w:r>
-      <w:r>
-        <w:rPr>
-          <w:color w:val="000000" w:themeColor="text1"/>
-          <w:lang w:val="en-US"/>
-        </w:rPr>
-        <w:t xml:space="preserve">). </w:t>
-      </w:r>
-    </w:p>
-    <w:p>
-      <w:pPr>
-        <w:pStyle w:val="Geenafstand"/>
-        <w:rPr>
-          <w:color w:val="000000" w:themeColor="text1"/>
-          <w:lang w:val="en-US"/>
-        </w:rPr>
-      </w:pPr>
-    </w:p>
-    <w:p>
-      <w:pPr>
-        <w:pStyle w:val="Kop2"/>
-        <w:rPr>
-          <w:color w:val="000000" w:themeColor="text1"/>
-          <w:lang w:val="en-US"/>
-        </w:rPr>
-      </w:pPr>
-      <w:bookmarkStart w:id="18" w:name="_Toc5278683"/>
-      <w:bookmarkStart w:id="19" w:name="_Toc5307018"/>
-      <w:r>
-        <w:rPr>
-          <w:color w:val="000000" w:themeColor="text1"/>
-          <w:lang w:val="en-US"/>
-        </w:rPr>
-        <w:t>1.2 - Architectural Choices</w:t>
-      </w:r>
-      <w:bookmarkEnd w:id="18"/>
-      <w:bookmarkEnd w:id="19"/>
-    </w:p>
-    <w:p>
-      <w:pPr>
-        <w:pStyle w:val="Kop3"/>
-        <w:rPr>
-          <w:color w:val="000000" w:themeColor="text1"/>
-          <w:lang w:val="en-US"/>
-        </w:rPr>
-      </w:pPr>
-      <w:bookmarkStart w:id="20" w:name="_Toc5278684"/>
-      <w:bookmarkStart w:id="21" w:name="_Toc5307019"/>
-      <w:r>
-        <w:rPr>
-          <w:color w:val="000000" w:themeColor="text1"/>
-          <w:lang w:val="en-US"/>
-        </w:rPr>
-        <w:t>1.2.1 - Vegetarian Meal</w:t>
-      </w:r>
-      <w:bookmarkEnd w:id="20"/>
-      <w:bookmarkEnd w:id="21"/>
-    </w:p>
-    <w:p>
-      <w:pPr>
-        <w:pStyle w:val="Geenafstand"/>
-        <w:rPr>
-          <w:lang w:val="en-US"/>
-        </w:rPr>
-      </w:pPr>
-      <w:r>
-        <w:rPr>
-          <w:lang w:val="en-US"/>
-        </w:rPr>
-        <w:t>To be added</w:t>
-      </w:r>
-    </w:p>
-    <w:p>
-      <w:pPr>
-        <w:rPr>
-          <w:color w:val="000000" w:themeColor="text1"/>
-          <w:lang w:val="en-US"/>
-        </w:rPr>
-      </w:pPr>
-    </w:p>
-    <w:p>
-      <w:pPr>
-        <w:pStyle w:val="Kop3"/>
-        <w:rPr>
-          <w:color w:val="000000" w:themeColor="text1"/>
-          <w:lang w:val="en-US"/>
-        </w:rPr>
-      </w:pPr>
-      <w:bookmarkStart w:id="22" w:name="_Toc5278685"/>
-      <w:bookmarkStart w:id="23" w:name="_Toc5307020"/>
-      <w:r>
-        <w:rPr>
-          <w:color w:val="000000" w:themeColor="text1"/>
-          <w:lang w:val="en-US"/>
-        </w:rPr>
-        <w:t>1.2.2 - Local Produce</w:t>
-      </w:r>
-      <w:bookmarkEnd w:id="22"/>
-      <w:bookmarkEnd w:id="23"/>
-    </w:p>
-    <w:p>
-      <w:pPr>
-        <w:pStyle w:val="Geenafstand"/>
-        <w:rPr>
-          <w:lang w:val="en-US"/>
-        </w:rPr>
-      </w:pPr>
-      <w:r>
-        <w:rPr>
-          <w:lang w:val="en-US"/>
-        </w:rPr>
-        <w:t>To be added</w:t>
-      </w:r>
-    </w:p>
-    <w:p>
-      <w:pPr>
-        <w:rPr>
-          <w:color w:val="000000" w:themeColor="text1"/>
-          <w:lang w:val="en-US"/>
-        </w:rPr>
-      </w:pPr>
-    </w:p>
-    <w:p>
-      <w:pPr>
-        <w:pStyle w:val="Kop3"/>
-        <w:rPr>
-          <w:color w:val="000000" w:themeColor="text1"/>
-          <w:lang w:val="en-US"/>
-        </w:rPr>
-      </w:pPr>
-      <w:bookmarkStart w:id="24" w:name="_Toc5278686"/>
-      <w:bookmarkStart w:id="25" w:name="_Toc5307021"/>
-      <w:r>
-        <w:rPr>
-          <w:color w:val="000000" w:themeColor="text1"/>
-          <w:lang w:val="en-US"/>
-        </w:rPr>
-        <w:t>1.2.3 - Bike Ride</w:t>
-      </w:r>
-      <w:bookmarkEnd w:id="24"/>
+      <w:bookmarkStart w:id="25" w:name="_Toc5278687"/>
+      <w:bookmarkStart w:id="26" w:name="_Toc5307022"/>
+      <w:r>
+        <w:rPr>
+          <w:color w:val="000000" w:themeColor="text1"/>
+          <w:lang w:val="en-US"/>
+        </w:rPr>
+        <w:t>1.2.4 - Public Transport</w:t>
+      </w:r>
       <w:bookmarkEnd w:id="25"/>
-    </w:p>
-    <w:p>
-      <w:pPr>
-        <w:pStyle w:val="Geenafstand"/>
-        <w:rPr>
-          <w:lang w:val="en-US"/>
-        </w:rPr>
-      </w:pPr>
-      <w:r>
-        <w:rPr>
-          <w:lang w:val="en-US"/>
-        </w:rPr>
-        <w:t>To be added</w:t>
-      </w:r>
-    </w:p>
-    <w:p>
-      <w:pPr>
-        <w:rPr>
-          <w:color w:val="000000" w:themeColor="text1"/>
-          <w:lang w:val="en-US"/>
-        </w:rPr>
-      </w:pPr>
-    </w:p>
-    <w:p>
-      <w:pPr>
-        <w:pStyle w:val="Kop3"/>
-        <w:rPr>
-          <w:color w:val="000000" w:themeColor="text1"/>
-          <w:lang w:val="en-US"/>
-        </w:rPr>
-      </w:pPr>
-      <w:bookmarkStart w:id="26" w:name="_Toc5278687"/>
-      <w:bookmarkStart w:id="27" w:name="_Toc5307022"/>
-      <w:r>
-        <w:rPr>
-          <w:color w:val="000000" w:themeColor="text1"/>
-          <w:lang w:val="en-US"/>
-        </w:rPr>
-        <w:t>1.2.4 - Public Transport</w:t>
-      </w:r>
       <w:bookmarkEnd w:id="26"/>
-      <w:bookmarkEnd w:id="27"/>
     </w:p>
     <w:p>
       <w:pPr>
@@ -2995,8 +2951,8 @@
           <w:lang w:val="en-US"/>
         </w:rPr>
       </w:pPr>
-      <w:bookmarkStart w:id="28" w:name="_Toc5278688"/>
-      <w:bookmarkStart w:id="29" w:name="_Toc5307023"/>
+      <w:bookmarkStart w:id="27" w:name="_Toc5278688"/>
+      <w:bookmarkStart w:id="28" w:name="_Toc5307023"/>
       <w:r>
         <w:rPr>
           <w:color w:val="000000" w:themeColor="text1"/>
@@ -3004,15 +2960,15 @@
         </w:rPr>
         <w:t xml:space="preserve">1.2.5 - Temperature </w:t>
       </w:r>
+      <w:bookmarkEnd w:id="27"/>
+      <w:r>
+        <w:rPr>
+          <w:color w:val="000000" w:themeColor="text1"/>
+          <w:lang w:val="en-US"/>
+        </w:rPr>
+        <w:t>Adjustment</w:t>
+      </w:r>
       <w:bookmarkEnd w:id="28"/>
-      <w:r>
-        <w:rPr>
-          <w:color w:val="000000" w:themeColor="text1"/>
-          <w:lang w:val="en-US"/>
-        </w:rPr>
-        <w:t>Adjustment</w:t>
-      </w:r>
-      <w:bookmarkEnd w:id="29"/>
     </w:p>
     <w:p>
       <w:pPr>
@@ -3044,8 +3000,8 @@
           <w:lang w:val="en-US"/>
         </w:rPr>
       </w:pPr>
-      <w:bookmarkStart w:id="30" w:name="_Toc5278689"/>
-      <w:bookmarkStart w:id="31" w:name="_Toc5307024"/>
+      <w:bookmarkStart w:id="29" w:name="_Toc5278689"/>
+      <w:bookmarkStart w:id="30" w:name="_Toc5307024"/>
       <w:r>
         <w:rPr>
           <w:color w:val="000000" w:themeColor="text1"/>
@@ -3054,8 +3010,8 @@
         <w:lastRenderedPageBreak/>
         <w:t>1.2.6 - Solar Panels</w:t>
       </w:r>
+      <w:bookmarkEnd w:id="29"/>
       <w:bookmarkEnd w:id="30"/>
-      <w:bookmarkEnd w:id="31"/>
     </w:p>
     <w:p>
       <w:pPr>
@@ -3086,8 +3042,8 @@
           <w:lang w:val="en-US"/>
         </w:rPr>
       </w:pPr>
-      <w:bookmarkStart w:id="32" w:name="_Toc5278690"/>
-      <w:bookmarkStart w:id="33" w:name="_Toc5307025"/>
+      <w:bookmarkStart w:id="31" w:name="_Toc5278690"/>
+      <w:bookmarkStart w:id="32" w:name="_Toc5307025"/>
       <w:r>
         <w:rPr>
           <w:color w:val="000000" w:themeColor="text1"/>
@@ -3096,8 +3052,8 @@
         <w:lastRenderedPageBreak/>
         <w:t>Section 2: Process</w:t>
       </w:r>
+      <w:bookmarkEnd w:id="31"/>
       <w:bookmarkEnd w:id="32"/>
-      <w:bookmarkEnd w:id="33"/>
     </w:p>
     <w:p>
       <w:pPr>
@@ -3121,8 +3077,8 @@
           <w:lang w:val="en-US"/>
         </w:rPr>
       </w:pPr>
-      <w:bookmarkStart w:id="34" w:name="_Toc5278691"/>
-      <w:bookmarkStart w:id="35" w:name="_Toc5307026"/>
+      <w:bookmarkStart w:id="33" w:name="_Toc5278691"/>
+      <w:bookmarkStart w:id="34" w:name="_Toc5307026"/>
       <w:r>
         <w:rPr>
           <w:color w:val="000000" w:themeColor="text1"/>
@@ -3131,8 +3087,50 @@
         <w:lastRenderedPageBreak/>
         <w:t>Section 3: Reflection</w:t>
       </w:r>
+      <w:bookmarkEnd w:id="33"/>
       <w:bookmarkEnd w:id="34"/>
+    </w:p>
+    <w:p>
+      <w:pPr>
+        <w:rPr>
+          <w:color w:val="000000" w:themeColor="text1"/>
+          <w:lang w:val="en-US"/>
+        </w:rPr>
+      </w:pPr>
+    </w:p>
+    <w:p>
+      <w:pPr>
+        <w:pStyle w:val="Kop2"/>
+        <w:rPr>
+          <w:color w:val="000000" w:themeColor="text1"/>
+          <w:lang w:val="en-US"/>
+        </w:rPr>
+      </w:pPr>
+      <w:bookmarkStart w:id="35" w:name="_Toc5278692"/>
+      <w:bookmarkStart w:id="36" w:name="_Toc5307027"/>
+      <w:r>
+        <w:rPr>
+          <w:color w:val="000000" w:themeColor="text1"/>
+          <w:lang w:val="en-US"/>
+        </w:rPr>
+        <w:t>3.1 - Reflection on process</w:t>
+      </w:r>
       <w:bookmarkEnd w:id="35"/>
+      <w:bookmarkEnd w:id="36"/>
+    </w:p>
+    <w:p>
+      <w:pPr>
+        <w:pStyle w:val="Geenafstand"/>
+        <w:rPr>
+          <w:lang w:val="en-US"/>
+        </w:rPr>
+      </w:pPr>
+      <w:r>
+        <w:rPr>
+          <w:lang w:val="en-US"/>
+        </w:rPr>
+        <w:t>To be added</w:t>
+      </w:r>
     </w:p>
     <w:p>
       <w:pPr>
@@ -3150,17 +3148,17 @@
           <w:lang w:val="en-US"/>
         </w:rPr>
       </w:pPr>
-      <w:bookmarkStart w:id="36" w:name="_Toc5278692"/>
-      <w:bookmarkStart w:id="37" w:name="_Toc5307027"/>
-      <w:r>
-        <w:rPr>
-          <w:color w:val="000000" w:themeColor="text1"/>
-          <w:lang w:val="en-US"/>
-        </w:rPr>
-        <w:t>3.1 - Reflection on process</w:t>
-      </w:r>
-      <w:bookmarkEnd w:id="36"/>
+      <w:bookmarkStart w:id="37" w:name="_Toc5278693"/>
+      <w:bookmarkStart w:id="38" w:name="_Toc5307028"/>
+      <w:r>
+        <w:rPr>
+          <w:color w:val="000000" w:themeColor="text1"/>
+          <w:lang w:val="en-US"/>
+        </w:rPr>
+        <w:t>3.2 - Reflection on product</w:t>
+      </w:r>
       <w:bookmarkEnd w:id="37"/>
+      <w:bookmarkEnd w:id="38"/>
     </w:p>
     <w:p>
       <w:pPr>
@@ -3192,59 +3190,17 @@
           <w:lang w:val="en-US"/>
         </w:rPr>
       </w:pPr>
-      <w:bookmarkStart w:id="38" w:name="_Toc5278693"/>
-      <w:bookmarkStart w:id="39" w:name="_Toc5307028"/>
-      <w:r>
-        <w:rPr>
-          <w:color w:val="000000" w:themeColor="text1"/>
-          <w:lang w:val="en-US"/>
-        </w:rPr>
-        <w:t>3.2 - Reflection on product</w:t>
-      </w:r>
-      <w:bookmarkEnd w:id="38"/>
+      <w:bookmarkStart w:id="39" w:name="_Toc5278694"/>
+      <w:bookmarkStart w:id="40" w:name="_Toc5307029"/>
+      <w:r>
+        <w:rPr>
+          <w:color w:val="000000" w:themeColor="text1"/>
+          <w:lang w:val="en-US"/>
+        </w:rPr>
+        <w:t>3.3 - Reflection on course</w:t>
+      </w:r>
       <w:bookmarkEnd w:id="39"/>
-    </w:p>
-    <w:p>
-      <w:pPr>
-        <w:pStyle w:val="Geenafstand"/>
-        <w:rPr>
-          <w:lang w:val="en-US"/>
-        </w:rPr>
-      </w:pPr>
-      <w:r>
-        <w:rPr>
-          <w:lang w:val="en-US"/>
-        </w:rPr>
-        <w:t>To be added</w:t>
-      </w:r>
-    </w:p>
-    <w:p>
-      <w:pPr>
-        <w:rPr>
-          <w:color w:val="000000" w:themeColor="text1"/>
-          <w:lang w:val="en-US"/>
-        </w:rPr>
-      </w:pPr>
-    </w:p>
-    <w:p>
-      <w:pPr>
-        <w:pStyle w:val="Kop2"/>
-        <w:rPr>
-          <w:color w:val="000000" w:themeColor="text1"/>
-          <w:lang w:val="en-US"/>
-        </w:rPr>
-      </w:pPr>
-      <w:bookmarkStart w:id="40" w:name="_Toc5278694"/>
-      <w:bookmarkStart w:id="41" w:name="_Toc5307029"/>
-      <w:r>
-        <w:rPr>
-          <w:color w:val="000000" w:themeColor="text1"/>
-          <w:lang w:val="en-US"/>
-        </w:rPr>
-        <w:t>3.3 - Reflection on course</w:t>
-      </w:r>
       <w:bookmarkEnd w:id="40"/>
-      <w:bookmarkEnd w:id="41"/>
     </w:p>
     <w:p>
       <w:pPr>
@@ -3573,8 +3529,8 @@
           <w:lang w:val="en-US"/>
         </w:rPr>
       </w:pPr>
-      <w:bookmarkStart w:id="42" w:name="_Toc5278695"/>
-      <w:bookmarkStart w:id="43" w:name="_Toc5307030"/>
+      <w:bookmarkStart w:id="41" w:name="_Toc5278695"/>
+      <w:bookmarkStart w:id="42" w:name="_Toc5307030"/>
       <w:r>
         <w:rPr>
           <w:color w:val="000000" w:themeColor="text1"/>
@@ -3583,308 +3539,307 @@
         <w:lastRenderedPageBreak/>
         <w:t>Section 4: Individual feedback</w:t>
       </w:r>
+      <w:bookmarkEnd w:id="41"/>
       <w:bookmarkEnd w:id="42"/>
+    </w:p>
+    <w:p>
+      <w:pPr>
+        <w:pStyle w:val="Kop2"/>
+        <w:rPr>
+          <w:color w:val="000000" w:themeColor="text1"/>
+          <w:lang w:val="en-US"/>
+        </w:rPr>
+      </w:pPr>
+      <w:bookmarkStart w:id="43" w:name="_Toc5278700"/>
+      <w:bookmarkStart w:id="44" w:name="_Toc5307031"/>
+      <w:r>
+        <w:rPr>
+          <w:color w:val="000000" w:themeColor="text1"/>
+          <w:lang w:val="en-US"/>
+        </w:rPr>
+        <w:t xml:space="preserve">4.2 </w:t>
+      </w:r>
+      <w:r>
+        <w:rPr>
+          <w:color w:val="000000" w:themeColor="text1"/>
+          <w:lang w:val="en-US"/>
+        </w:rPr>
+        <w:t>–</w:t>
+      </w:r>
+      <w:r>
+        <w:rPr>
+          <w:color w:val="000000" w:themeColor="text1"/>
+          <w:lang w:val="en-US"/>
+        </w:rPr>
+        <w:t xml:space="preserve"> </w:t>
+      </w:r>
+      <w:r>
+        <w:rPr>
+          <w:color w:val="000000" w:themeColor="text1"/>
+          <w:lang w:val="en-US"/>
+        </w:rPr>
+        <w:t xml:space="preserve">Sami </w:t>
+      </w:r>
+      <w:proofErr w:type="spellStart"/>
+      <w:r>
+        <w:rPr>
+          <w:color w:val="000000" w:themeColor="text1"/>
+          <w:lang w:val="en-US"/>
+        </w:rPr>
+        <w:t>Farahi</w:t>
+      </w:r>
       <w:bookmarkEnd w:id="43"/>
-    </w:p>
-    <w:p>
-      <w:pPr>
-        <w:pStyle w:val="Kop2"/>
-        <w:rPr>
-          <w:color w:val="000000" w:themeColor="text1"/>
-          <w:lang w:val="en-US"/>
-        </w:rPr>
-      </w:pPr>
-      <w:bookmarkStart w:id="44" w:name="_Toc5278700"/>
-      <w:bookmarkStart w:id="45" w:name="_Toc5307031"/>
-      <w:r>
-        <w:rPr>
-          <w:color w:val="000000" w:themeColor="text1"/>
-          <w:lang w:val="en-US"/>
-        </w:rPr>
-        <w:t xml:space="preserve">4.2 </w:t>
-      </w:r>
-      <w:r>
-        <w:rPr>
-          <w:color w:val="000000" w:themeColor="text1"/>
-          <w:lang w:val="en-US"/>
-        </w:rPr>
-        <w:t>–</w:t>
-      </w:r>
-      <w:r>
-        <w:rPr>
-          <w:color w:val="000000" w:themeColor="text1"/>
-          <w:lang w:val="en-US"/>
-        </w:rPr>
-        <w:t xml:space="preserve"> </w:t>
-      </w:r>
-      <w:r>
-        <w:rPr>
-          <w:color w:val="000000" w:themeColor="text1"/>
-          <w:lang w:val="en-US"/>
-        </w:rPr>
-        <w:t xml:space="preserve">Sami </w:t>
-      </w:r>
-      <w:proofErr w:type="spellStart"/>
-      <w:r>
-        <w:rPr>
-          <w:color w:val="000000" w:themeColor="text1"/>
-          <w:lang w:val="en-US"/>
-        </w:rPr>
-        <w:t>Farahi</w:t>
-      </w:r>
       <w:bookmarkEnd w:id="44"/>
+      <w:proofErr w:type="spellEnd"/>
+    </w:p>
+    <w:p>
+      <w:pPr>
+        <w:pStyle w:val="Kop3"/>
+        <w:rPr>
+          <w:color w:val="000000" w:themeColor="text1"/>
+          <w:lang w:val="en-US"/>
+        </w:rPr>
+      </w:pPr>
+      <w:bookmarkStart w:id="45" w:name="_Toc5216699"/>
+      <w:bookmarkStart w:id="46" w:name="_Toc5217128"/>
+      <w:bookmarkStart w:id="47" w:name="_Toc5278701"/>
+      <w:bookmarkStart w:id="48" w:name="_Toc5307032"/>
+      <w:r>
+        <w:rPr>
+          <w:color w:val="000000" w:themeColor="text1"/>
+          <w:lang w:val="en-US"/>
+        </w:rPr>
+        <w:t>Contribution</w:t>
+      </w:r>
       <w:bookmarkEnd w:id="45"/>
-      <w:proofErr w:type="spellEnd"/>
-    </w:p>
-    <w:p>
-      <w:pPr>
-        <w:pStyle w:val="Kop3"/>
-        <w:rPr>
-          <w:color w:val="000000" w:themeColor="text1"/>
-          <w:lang w:val="en-US"/>
-        </w:rPr>
-      </w:pPr>
-      <w:bookmarkStart w:id="46" w:name="_Toc5216699"/>
-      <w:bookmarkStart w:id="47" w:name="_Toc5217128"/>
-      <w:bookmarkStart w:id="48" w:name="_Toc5278701"/>
-      <w:bookmarkStart w:id="49" w:name="_Toc5307032"/>
-      <w:r>
-        <w:rPr>
-          <w:color w:val="000000" w:themeColor="text1"/>
-          <w:lang w:val="en-US"/>
-        </w:rPr>
-        <w:t>Contribution</w:t>
-      </w:r>
       <w:bookmarkEnd w:id="46"/>
       <w:bookmarkEnd w:id="47"/>
       <w:bookmarkEnd w:id="48"/>
+    </w:p>
+    <w:p>
+      <w:pPr>
+        <w:pStyle w:val="Geenafstand"/>
+        <w:rPr>
+          <w:lang w:val="en-US"/>
+        </w:rPr>
+      </w:pPr>
+      <w:r>
+        <w:rPr>
+          <w:lang w:val="en-US"/>
+        </w:rPr>
+        <w:t>At the start of the project I had no clue of what I could expect from this project. Especially with the random groups, I was not so sure how I would work together with people I did not know at all. At our first meeting everyone was a little bit quiet which made sense, because no one knew each other. But after a while we started to talk. We actually had seven members in our group, but two of them never showed up, so we ended up having only five members. This was not really a problem for us, because we all did our part that had to be done. I figured out that I did not have to be afraid at all to let the others know my opinion about things, which was new for me. As I stated in my personal development plan. I did not really know what I could do in the beginning, because there weren’t many tasks. After our first demo, I realized that this project is actually really nice to do. I worked pretty well with the other member of the group, and the communication also went good. I decided that I would do the part of the API calculator. The TA told me that this could be the hardest part of the project, but I wanted to challenge myself, and see if I could figure out how it all works. The API calculator cost me a lot of time, I struggled a bit, but I managed to get it done. I was proud and relieved that I got it done, because it was a very important part of the project, and also one of the hardest. Overall, I think that my progress throughout this project was quiet good, I developed my programming skills and my lack of letting others know my opinion. We did a good job together as a group, and I think we ended up with a very good Java application.</w:t>
+      </w:r>
+    </w:p>
+    <w:p>
+      <w:pPr>
+        <w:pStyle w:val="Geenafstand"/>
+        <w:rPr>
+          <w:lang w:val="en-US"/>
+        </w:rPr>
+      </w:pPr>
+    </w:p>
+    <w:p>
+      <w:pPr>
+        <w:pStyle w:val="Kop3"/>
+        <w:rPr>
+          <w:color w:val="000000" w:themeColor="text1"/>
+          <w:lang w:val="en-US"/>
+        </w:rPr>
+      </w:pPr>
+      <w:bookmarkStart w:id="49" w:name="_Toc5216700"/>
+      <w:bookmarkStart w:id="50" w:name="_Toc5217129"/>
+      <w:bookmarkStart w:id="51" w:name="_Toc5278702"/>
+      <w:bookmarkStart w:id="52" w:name="_Toc5307033"/>
+      <w:r>
+        <w:rPr>
+          <w:color w:val="000000" w:themeColor="text1"/>
+          <w:lang w:val="en-US"/>
+        </w:rPr>
+        <w:t>Weak points</w:t>
+      </w:r>
       <w:bookmarkEnd w:id="49"/>
-    </w:p>
-    <w:p>
-      <w:pPr>
-        <w:pStyle w:val="Geenafstand"/>
-        <w:rPr>
-          <w:lang w:val="en-US"/>
-        </w:rPr>
-      </w:pPr>
-      <w:r>
-        <w:rPr>
-          <w:lang w:val="en-US"/>
-        </w:rPr>
-        <w:t>At the start of the project I had no clue of what I could expect from this project. Especially with the random groups, I was not so sure how I would work together with people I did not know at all. At our first meeting everyone was a little bit quiet which made sense, because no one knew each other. But after a while we started to talk. We actually had seven members in our group, but two of them never showed up, so we ended up having only five members. This was not really a problem for us, because we all did our part that had to be done. I figured out that I did not have to be afraid at all to let the others know my opinion about things, which was new for me. As I stated in my personal development plan. I did not really know what I could do in the beginning, because there weren’t many tasks. After our first demo, I realized that this project is actually really nice to do. I worked pretty well with the other member of the group, and the communication also went good. I decided that I would do the part of the API calculator. The TA told me that this could be the hardest part of the project, but I wanted to challenge myself, and see if I could figure out how it all works. The API calculator cost me a lot of time, I struggled a bit, but I managed to get it done. I was proud and relieved that I got it done, because it was a very important part of the project, and also one of the hardest. Overall, I think that my progress throughout this project was quiet good, I developed my programming skills and my lack of letting others know my opinion. We did a good job together as a group, and I think we ended up with a very good Java application.</w:t>
-      </w:r>
-    </w:p>
-    <w:p>
-      <w:pPr>
-        <w:pStyle w:val="Geenafstand"/>
-        <w:rPr>
-          <w:lang w:val="en-US"/>
-        </w:rPr>
-      </w:pPr>
-    </w:p>
-    <w:p>
-      <w:pPr>
-        <w:pStyle w:val="Kop3"/>
-        <w:rPr>
-          <w:color w:val="000000" w:themeColor="text1"/>
-          <w:lang w:val="en-US"/>
-        </w:rPr>
-      </w:pPr>
-      <w:bookmarkStart w:id="50" w:name="_Toc5216700"/>
-      <w:bookmarkStart w:id="51" w:name="_Toc5217129"/>
-      <w:bookmarkStart w:id="52" w:name="_Toc5278702"/>
-      <w:bookmarkStart w:id="53" w:name="_Toc5307033"/>
-      <w:r>
-        <w:rPr>
-          <w:color w:val="000000" w:themeColor="text1"/>
-          <w:lang w:val="en-US"/>
-        </w:rPr>
-        <w:t>Weak points</w:t>
-      </w:r>
       <w:bookmarkEnd w:id="50"/>
       <w:bookmarkEnd w:id="51"/>
       <w:bookmarkEnd w:id="52"/>
+    </w:p>
+    <w:p>
+      <w:pPr>
+        <w:pStyle w:val="Geenafstand"/>
+        <w:rPr>
+          <w:lang w:val="en-US"/>
+        </w:rPr>
+      </w:pPr>
+      <w:r>
+        <w:rPr>
+          <w:lang w:val="en-US"/>
+        </w:rPr>
+        <w:t>I stated in my personal development plan that I sometimes don’t really speak up, and that I don’t really share my opinion. I think that I managed to improve these weak points, and worked on them during this project. I noticed that when I spoke up, or shared my opinion that there was nothing to be afraid about, which made me realize that I should do it more often.</w:t>
+      </w:r>
+    </w:p>
+    <w:p>
+      <w:pPr>
+        <w:pStyle w:val="Geenafstand"/>
+        <w:rPr>
+          <w:lang w:val="en-US"/>
+        </w:rPr>
+      </w:pPr>
+    </w:p>
+    <w:p>
+      <w:pPr>
+        <w:pStyle w:val="Kop3"/>
+        <w:rPr>
+          <w:color w:val="000000" w:themeColor="text1"/>
+          <w:lang w:val="en-US"/>
+        </w:rPr>
+      </w:pPr>
+      <w:bookmarkStart w:id="53" w:name="_Toc5216701"/>
+      <w:bookmarkStart w:id="54" w:name="_Toc5217130"/>
+      <w:bookmarkStart w:id="55" w:name="_Toc5278703"/>
+      <w:bookmarkStart w:id="56" w:name="_Toc5307034"/>
+      <w:r>
+        <w:rPr>
+          <w:color w:val="000000" w:themeColor="text1"/>
+          <w:lang w:val="en-US"/>
+        </w:rPr>
+        <w:t>Strong points</w:t>
+      </w:r>
       <w:bookmarkEnd w:id="53"/>
-    </w:p>
-    <w:p>
-      <w:pPr>
-        <w:pStyle w:val="Geenafstand"/>
-        <w:rPr>
-          <w:lang w:val="en-US"/>
-        </w:rPr>
-      </w:pPr>
-      <w:r>
-        <w:rPr>
-          <w:lang w:val="en-US"/>
-        </w:rPr>
-        <w:t>I stated in my personal development plan that I sometimes don’t really speak up, and that I don’t really share my opinion. I think that I managed to improve these weak points, and worked on them during this project. I noticed that when I spoke up, or shared my opinion that there was nothing to be afraid about, which made me realize that I should do it more often.</w:t>
-      </w:r>
-    </w:p>
-    <w:p>
-      <w:pPr>
-        <w:pStyle w:val="Geenafstand"/>
-        <w:rPr>
-          <w:lang w:val="en-US"/>
-        </w:rPr>
-      </w:pPr>
-    </w:p>
-    <w:p>
-      <w:pPr>
-        <w:pStyle w:val="Kop3"/>
-        <w:rPr>
-          <w:color w:val="000000" w:themeColor="text1"/>
-          <w:lang w:val="en-US"/>
-        </w:rPr>
-      </w:pPr>
-      <w:bookmarkStart w:id="54" w:name="_Toc5216701"/>
-      <w:bookmarkStart w:id="55" w:name="_Toc5217130"/>
-      <w:bookmarkStart w:id="56" w:name="_Toc5278703"/>
-      <w:bookmarkStart w:id="57" w:name="_Toc5307034"/>
-      <w:r>
-        <w:rPr>
-          <w:color w:val="000000" w:themeColor="text1"/>
-          <w:lang w:val="en-US"/>
-        </w:rPr>
-        <w:t>Strong points</w:t>
-      </w:r>
       <w:bookmarkEnd w:id="54"/>
       <w:bookmarkEnd w:id="55"/>
       <w:bookmarkEnd w:id="56"/>
+    </w:p>
+    <w:p>
+      <w:pPr>
+        <w:pStyle w:val="Geenafstand"/>
+        <w:rPr>
+          <w:lang w:val="en-US"/>
+        </w:rPr>
+      </w:pPr>
+      <w:r>
+        <w:rPr>
+          <w:lang w:val="en-US"/>
+        </w:rPr>
+        <w:t xml:space="preserve">Two of my strong points are that I can work well in a group and that I am always willing to help others. In the beginning, I did not really know what I could expect from the group, but I had no doubts that I would be able to work well together with the other group members. Whenever someone asked me if I could help them, I tried my best to help them. I also offered sometimes if someone needed any help, or if they had any question or something, they could just ask them. </w:t>
+      </w:r>
+    </w:p>
+    <w:p>
+      <w:pPr>
+        <w:pStyle w:val="Geenafstand"/>
+        <w:rPr>
+          <w:lang w:val="en-US"/>
+        </w:rPr>
+      </w:pPr>
+    </w:p>
+    <w:p>
+      <w:pPr>
+        <w:pStyle w:val="Kop2"/>
+        <w:rPr>
+          <w:color w:val="000000" w:themeColor="text1"/>
+          <w:lang w:val="en-US"/>
+        </w:rPr>
+      </w:pPr>
+      <w:bookmarkStart w:id="57" w:name="_Toc5278696"/>
+      <w:bookmarkStart w:id="58" w:name="_Toc5307035"/>
+      <w:r>
+        <w:rPr>
+          <w:color w:val="000000" w:themeColor="text1"/>
+          <w:lang w:val="en-US"/>
+        </w:rPr>
+        <w:t>4.1 – Lucas van de Geer</w:t>
+      </w:r>
       <w:bookmarkEnd w:id="57"/>
-    </w:p>
-    <w:p>
-      <w:pPr>
-        <w:pStyle w:val="Geenafstand"/>
-        <w:rPr>
-          <w:lang w:val="en-US"/>
-        </w:rPr>
-      </w:pPr>
-      <w:r>
-        <w:rPr>
-          <w:lang w:val="en-US"/>
-        </w:rPr>
-        <w:t xml:space="preserve">Two of my strong points are that I can work well in a group and that I am always willing to help others. In the beginning, I did not really know what I could expect from the group, but I had no doubts that I would be able to work well together with the other group members. Whenever someone asked me if I could help them, I tried my best to help them. I also offered sometimes if someone needed any help, or if they had any question or something, they could just ask them. </w:t>
-      </w:r>
-    </w:p>
-    <w:p>
-      <w:pPr>
-        <w:pStyle w:val="Geenafstand"/>
-        <w:rPr>
-          <w:lang w:val="en-US"/>
-        </w:rPr>
-      </w:pPr>
-    </w:p>
-    <w:p>
-      <w:pPr>
-        <w:pStyle w:val="Kop2"/>
-        <w:rPr>
-          <w:color w:val="000000" w:themeColor="text1"/>
-          <w:lang w:val="en-US"/>
-        </w:rPr>
-      </w:pPr>
-      <w:bookmarkStart w:id="58" w:name="_Toc5278696"/>
-      <w:bookmarkStart w:id="59" w:name="_Toc5307035"/>
-      <w:r>
-        <w:rPr>
-          <w:color w:val="000000" w:themeColor="text1"/>
-          <w:lang w:val="en-US"/>
-        </w:rPr>
-        <w:t>4.1 – Lucas van de Geer</w:t>
-      </w:r>
       <w:bookmarkEnd w:id="58"/>
+    </w:p>
+    <w:p>
+      <w:pPr>
+        <w:pStyle w:val="Kop3"/>
+        <w:rPr>
+          <w:color w:val="000000" w:themeColor="text1"/>
+          <w:lang w:val="en-US"/>
+        </w:rPr>
+      </w:pPr>
+      <w:bookmarkStart w:id="59" w:name="_Toc5216695"/>
+      <w:bookmarkStart w:id="60" w:name="_Toc5217124"/>
+      <w:bookmarkStart w:id="61" w:name="_Toc5278697"/>
+      <w:bookmarkStart w:id="62" w:name="_Toc5307036"/>
+      <w:r>
+        <w:rPr>
+          <w:color w:val="000000" w:themeColor="text1"/>
+          <w:lang w:val="en-US"/>
+        </w:rPr>
+        <w:t>Contribution</w:t>
+      </w:r>
       <w:bookmarkEnd w:id="59"/>
-    </w:p>
-    <w:p>
-      <w:pPr>
-        <w:pStyle w:val="Kop3"/>
-        <w:rPr>
-          <w:color w:val="000000" w:themeColor="text1"/>
-          <w:lang w:val="en-US"/>
-        </w:rPr>
-      </w:pPr>
-      <w:bookmarkStart w:id="60" w:name="_Toc5216695"/>
-      <w:bookmarkStart w:id="61" w:name="_Toc5217124"/>
-      <w:bookmarkStart w:id="62" w:name="_Toc5278697"/>
-      <w:bookmarkStart w:id="63" w:name="_Toc5307036"/>
-      <w:r>
-        <w:rPr>
-          <w:color w:val="000000" w:themeColor="text1"/>
-          <w:lang w:val="en-US"/>
-        </w:rPr>
-        <w:t>Contribution</w:t>
-      </w:r>
       <w:bookmarkEnd w:id="60"/>
       <w:bookmarkEnd w:id="61"/>
       <w:bookmarkEnd w:id="62"/>
+    </w:p>
+    <w:p>
+      <w:pPr>
+        <w:rPr>
+          <w:color w:val="000000" w:themeColor="text1"/>
+          <w:lang w:val="en-US"/>
+        </w:rPr>
+      </w:pPr>
+      <w:r>
+        <w:rPr>
+          <w:lang w:val="en-US"/>
+        </w:rPr>
+        <w:t xml:space="preserve">The start of this project wasn’t easy. A lot of the time I wasn’t entirely sure what to expect or do, so in the beginning I didn’t get a lot done. I also had the misfortune to fall ill for an entire week, which meant I couldn’t work much on the project then either. Later on though I finally was able to get a lot done and make up for my slow start. I was responsible for all of the gamification aspects and I feel like I managed to implement those well. For the first gamification aspect, comparing your tracked CO2 to your friends, I had to write code to control the FXML page so that it would actually display your saved CO2 per category and that of your friends as well. To do that effectively I had to write a separate query to instantly fetch all of the user’s CO2 saved per category in one request to the database, which increases efficiency, rather than sending different requests for all the categories. At that time we also hadn’t implemented a friend system yet so I also had to find a way to get the global average of points. I wrote another separate database query for that, which not only fetched the total amount of points per categories for all users, but the amount of users as well. From there </w:t>
+      </w:r>
+      <w:r>
+        <w:rPr>
+          <w:lang w:val="en-US"/>
+        </w:rPr>
+        <w:lastRenderedPageBreak/>
+        <w:t>on out it was easy to calculate the global average amount of points and to display it on the GUI. I was also responsible for testing these queries.</w:t>
+      </w:r>
+    </w:p>
+    <w:p>
+      <w:pPr>
+        <w:pStyle w:val="Kop3"/>
+        <w:rPr>
+          <w:color w:val="000000" w:themeColor="text1"/>
+          <w:lang w:val="en-US"/>
+        </w:rPr>
+      </w:pPr>
+      <w:bookmarkStart w:id="63" w:name="_Toc5216696"/>
+      <w:bookmarkStart w:id="64" w:name="_Toc5217125"/>
+      <w:bookmarkStart w:id="65" w:name="_Toc5278698"/>
+      <w:bookmarkStart w:id="66" w:name="_Toc5307037"/>
+      <w:r>
+        <w:rPr>
+          <w:color w:val="000000" w:themeColor="text1"/>
+          <w:lang w:val="en-US"/>
+        </w:rPr>
+        <w:t>Weak points</w:t>
+      </w:r>
       <w:bookmarkEnd w:id="63"/>
-    </w:p>
-    <w:p>
-      <w:pPr>
-        <w:pStyle w:val="Geenafstand"/>
-        <w:rPr>
-          <w:lang w:val="en-US"/>
-        </w:rPr>
-      </w:pPr>
-      <w:r>
-        <w:rPr>
-          <w:lang w:val="en-US"/>
-        </w:rPr>
-        <w:t>To be added</w:t>
-      </w:r>
-    </w:p>
-    <w:p>
-      <w:pPr>
-        <w:rPr>
-          <w:color w:val="000000" w:themeColor="text1"/>
-          <w:lang w:val="en-US"/>
-        </w:rPr>
-      </w:pPr>
-    </w:p>
-    <w:p>
-      <w:pPr>
-        <w:pStyle w:val="Kop3"/>
-        <w:rPr>
-          <w:color w:val="000000" w:themeColor="text1"/>
-          <w:lang w:val="en-US"/>
-        </w:rPr>
-      </w:pPr>
-      <w:bookmarkStart w:id="64" w:name="_Toc5216696"/>
-      <w:bookmarkStart w:id="65" w:name="_Toc5217125"/>
-      <w:bookmarkStart w:id="66" w:name="_Toc5278698"/>
-      <w:bookmarkStart w:id="67" w:name="_Toc5307037"/>
-      <w:r>
-        <w:rPr>
-          <w:color w:val="000000" w:themeColor="text1"/>
-          <w:lang w:val="en-US"/>
-        </w:rPr>
-        <w:t>Weak points</w:t>
-      </w:r>
       <w:bookmarkEnd w:id="64"/>
       <w:bookmarkEnd w:id="65"/>
       <w:bookmarkEnd w:id="66"/>
+    </w:p>
+    <w:p>
+      <w:pPr>
+        <w:rPr>
+          <w:color w:val="000000" w:themeColor="text1"/>
+          <w:lang w:val="en-US"/>
+        </w:rPr>
+      </w:pPr>
+      <w:r>
+        <w:rPr>
+          <w:lang w:val="en-US"/>
+        </w:rPr>
+        <w:t>My weaker points were that I sometimes didn’t communicate well or on time, which resulted in some confusion, though it wasn’t drastic and I feel like overall I have improved on my communication skills</w:t>
+      </w:r>
+      <w:r>
+        <w:rPr>
+          <w:lang w:val="en-US"/>
+        </w:rPr>
+        <w:t>. Another weak point of mine was that sometimes I feel like I couldn’t keep up, simply because I didn’t really understand the code. I don’t really have a background in programming, which I feel hindered me a lot during this project. A lot of the things we’ve had to do in this project we haven’t explicitly been taught and I feel like a background in programming would have helped me understand how to do those things better.</w:t>
+      </w:r>
+      <w:bookmarkStart w:id="67" w:name="_GoBack"/>
       <w:bookmarkEnd w:id="67"/>
-    </w:p>
-    <w:p>
-      <w:pPr>
-        <w:pStyle w:val="Geenafstand"/>
-        <w:rPr>
-          <w:lang w:val="en-US"/>
-        </w:rPr>
-      </w:pPr>
-      <w:r>
-        <w:rPr>
-          <w:lang w:val="en-US"/>
-        </w:rPr>
-        <w:t>To be added</w:t>
-      </w:r>
-    </w:p>
-    <w:p>
-      <w:pPr>
-        <w:rPr>
-          <w:color w:val="000000" w:themeColor="text1"/>
-          <w:lang w:val="en-US"/>
-        </w:rPr>
-      </w:pPr>
     </w:p>
     <w:p>
       <w:pPr>
@@ -3921,8 +3876,16 @@
         <w:rPr>
           <w:lang w:val="en-US"/>
         </w:rPr>
-        <w:t>To be added</w:t>
-      </w:r>
+        <w:t>One of my stronger points was my perseverance. At some point during this project I genuinely thought I would have to drop out of the computer science course because I didn’t feel like I understood anything. But I worked through that by spending a lot of time trying to better understand the project, until I had it all figured out again and could continue working on it.</w:t>
+      </w:r>
+    </w:p>
+    <w:p>
+      <w:pPr>
+        <w:pStyle w:val="Geenafstand"/>
+        <w:rPr>
+          <w:lang w:val="en-US"/>
+        </w:rPr>
+      </w:pPr>
     </w:p>
     <w:p>
       <w:pPr>
@@ -3939,7 +3902,6 @@
           <w:color w:val="000000" w:themeColor="text1"/>
           <w:lang w:val="en-US"/>
         </w:rPr>
-        <w:lastRenderedPageBreak/>
         <w:t>4.3 - Shaan Hossain</w:t>
       </w:r>
       <w:bookmarkEnd w:id="72"/>
@@ -4399,6 +4361,7 @@
           <w:color w:val="000000" w:themeColor="text1"/>
           <w:lang w:val="en-US"/>
         </w:rPr>
+        <w:lastRenderedPageBreak/>
         <w:t xml:space="preserve">4.4 - Alex </w:t>
       </w:r>
       <w:proofErr w:type="spellStart"/>
@@ -4550,7 +4513,6 @@
           <w:color w:val="000000" w:themeColor="text1"/>
           <w:lang w:val="en-US"/>
         </w:rPr>
-        <w:lastRenderedPageBreak/>
         <w:t>Strong points</w:t>
       </w:r>
       <w:bookmarkEnd w:id="96"/>

</xml_diff>